<commit_message>
Update to copyright, added deploy script, updated resume
</commit_message>
<xml_diff>
--- a/resume/markmorga-resume.docx
+++ b/resume/markmorga-resume.docx
@@ -189,19 +189,7 @@
         </w:numPr>
       </w:pPr>
       <w:r>
-        <w:t xml:space="preserve">Member of Sophos API Guild</w:t>
-      </w:r>
-    </w:p>
-    <w:p>
-      <w:pPr>
-        <w:pStyle w:val="Compact"/>
-        <w:numPr>
-          <w:ilvl w:val="1"/>
-          <w:numId w:val="1002"/>
-        </w:numPr>
-      </w:pPr>
-      <w:r>
-        <w:t xml:space="preserve">Attend and contribute to bi-weekly meetings to review proposed OpenAPI definitions for public and private APIs for all of Sophos</w:t>
+        <w:t xml:space="preserve">{"Member of Sophos API Guild"=&gt;["Attend and contribute to bi-weekly meetings to review proposed OpenAPI definitions for public and private APIs for all of Sophos"]}</w:t>
       </w:r>
     </w:p>
     <w:bookmarkEnd w:id="24"/>
@@ -247,7 +235,7 @@
         <w:pStyle w:val="Compact"/>
         <w:numPr>
           <w:ilvl w:val="0"/>
-          <w:numId w:val="1003"/>
+          <w:numId w:val="1002"/>
         </w:numPr>
       </w:pPr>
       <w:r>
@@ -259,7 +247,7 @@
         <w:pStyle w:val="Compact"/>
         <w:numPr>
           <w:ilvl w:val="0"/>
-          <w:numId w:val="1003"/>
+          <w:numId w:val="1002"/>
         </w:numPr>
       </w:pPr>
       <w:r>
@@ -271,7 +259,7 @@
         <w:pStyle w:val="Compact"/>
         <w:numPr>
           <w:ilvl w:val="0"/>
-          <w:numId w:val="1003"/>
+          <w:numId w:val="1002"/>
         </w:numPr>
       </w:pPr>
       <w:r>
@@ -283,7 +271,7 @@
         <w:pStyle w:val="Compact"/>
         <w:numPr>
           <w:ilvl w:val="0"/>
-          <w:numId w:val="1003"/>
+          <w:numId w:val="1002"/>
         </w:numPr>
       </w:pPr>
       <w:r>
@@ -295,7 +283,7 @@
         <w:pStyle w:val="Compact"/>
         <w:numPr>
           <w:ilvl w:val="0"/>
-          <w:numId w:val="1003"/>
+          <w:numId w:val="1002"/>
         </w:numPr>
       </w:pPr>
       <w:r>
@@ -307,7 +295,7 @@
         <w:pStyle w:val="Compact"/>
         <w:numPr>
           <w:ilvl w:val="0"/>
-          <w:numId w:val="1003"/>
+          <w:numId w:val="1002"/>
         </w:numPr>
       </w:pPr>
       <w:r>
@@ -319,55 +307,19 @@
         <w:pStyle w:val="Compact"/>
         <w:numPr>
           <w:ilvl w:val="0"/>
-          <w:numId w:val="1003"/>
-        </w:numPr>
-      </w:pPr>
-      <w:r>
-        <w:t xml:space="preserve">Member of Rackspace Principal Architect team</w:t>
-      </w:r>
-    </w:p>
-    <w:p>
-      <w:pPr>
-        <w:pStyle w:val="Compact"/>
-        <w:numPr>
-          <w:ilvl w:val="1"/>
-          <w:numId w:val="1004"/>
-        </w:numPr>
-      </w:pPr>
-      <w:r>
-        <w:t xml:space="preserve">Evaluation of technologies for acquisition and/or implementation</w:t>
-      </w:r>
-    </w:p>
-    <w:p>
-      <w:pPr>
-        <w:pStyle w:val="Compact"/>
-        <w:numPr>
-          <w:ilvl w:val="1"/>
-          <w:numId w:val="1004"/>
-        </w:numPr>
-      </w:pPr>
-      <w:r>
-        <w:t xml:space="preserve">Establishment of standard Engineering Handbook of Standards and Practices</w:t>
-      </w:r>
-    </w:p>
-    <w:p>
-      <w:pPr>
-        <w:pStyle w:val="Compact"/>
-        <w:numPr>
-          <w:ilvl w:val="1"/>
-          <w:numId w:val="1004"/>
-        </w:numPr>
-      </w:pPr>
-      <w:r>
-        <w:t xml:space="preserve">Provide architectural oversight for efforts that span across multiple groups within the organization</w:t>
-      </w:r>
-    </w:p>
-    <w:p>
-      <w:pPr>
-        <w:pStyle w:val="Compact"/>
-        <w:numPr>
-          <w:ilvl w:val="0"/>
-          <w:numId w:val="1003"/>
+          <w:numId w:val="1002"/>
+        </w:numPr>
+      </w:pPr>
+      <w:r>
+        <w:t xml:space="preserve">{"Member of Rackspace Principal Architect team"=&gt;["Evaluation of technologies for acquisition and/or implementation", "Establishment of standard Engineering Handbook of Standards and Practices", "Provide architectural oversight for efforts that span across multiple groups within the organization"]}</w:t>
+      </w:r>
+    </w:p>
+    <w:p>
+      <w:pPr>
+        <w:pStyle w:val="Compact"/>
+        <w:numPr>
+          <w:ilvl w:val="0"/>
+          <w:numId w:val="1002"/>
         </w:numPr>
       </w:pPr>
       <w:r>
@@ -379,59 +331,11 @@
         <w:pStyle w:val="Compact"/>
         <w:numPr>
           <w:ilvl w:val="0"/>
-          <w:numId w:val="1003"/>
-        </w:numPr>
-      </w:pPr>
-      <w:r>
-        <w:t xml:space="preserve">Produced and Presented classes in</w:t>
-      </w:r>
-    </w:p>
-    <w:p>
-      <w:pPr>
-        <w:pStyle w:val="Compact"/>
-        <w:numPr>
-          <w:ilvl w:val="1"/>
-          <w:numId w:val="1005"/>
-        </w:numPr>
-      </w:pPr>
-      <w:r>
-        <w:t xml:space="preserve">Unit Testing classes for C#, Java, Python, and Ruby</w:t>
-      </w:r>
-    </w:p>
-    <w:p>
-      <w:pPr>
-        <w:pStyle w:val="Compact"/>
-        <w:numPr>
-          <w:ilvl w:val="1"/>
-          <w:numId w:val="1005"/>
-        </w:numPr>
-      </w:pPr>
-      <w:r>
-        <w:t xml:space="preserve">Introductory to Advanced Topics in Ruby Programming</w:t>
-      </w:r>
-    </w:p>
-    <w:p>
-      <w:pPr>
-        <w:pStyle w:val="Compact"/>
-        <w:numPr>
-          <w:ilvl w:val="1"/>
-          <w:numId w:val="1005"/>
-        </w:numPr>
-      </w:pPr>
-      <w:r>
-        <w:t xml:space="preserve">Use of the ArchiMate architecture modeling language</w:t>
-      </w:r>
-    </w:p>
-    <w:p>
-      <w:pPr>
-        <w:pStyle w:val="Compact"/>
-        <w:numPr>
-          <w:ilvl w:val="1"/>
-          <w:numId w:val="1005"/>
-        </w:numPr>
-      </w:pPr>
-      <w:r>
-        <w:t xml:space="preserve">Agile Development Methodology and Pair Programming</w:t>
+          <w:numId w:val="1002"/>
+        </w:numPr>
+      </w:pPr>
+      <w:r>
+        <w:t xml:space="preserve">{"Produced and Presented classes in"=&gt;["Unit Testing classes for C#, Java, Python, and Ruby", "Introductory to Advanced Topics in Ruby Programming", "Use of the ArchiMate architecture modeling language", "Agile Development Methodology and Pair Programming"]}</w:t>
       </w:r>
     </w:p>
     <w:bookmarkEnd w:id="26"/>
@@ -477,7 +381,7 @@
         <w:pStyle w:val="Compact"/>
         <w:numPr>
           <w:ilvl w:val="0"/>
-          <w:numId w:val="1006"/>
+          <w:numId w:val="1003"/>
         </w:numPr>
       </w:pPr>
       <w:r>
@@ -489,7 +393,7 @@
         <w:pStyle w:val="Compact"/>
         <w:numPr>
           <w:ilvl w:val="0"/>
-          <w:numId w:val="1006"/>
+          <w:numId w:val="1003"/>
         </w:numPr>
       </w:pPr>
       <w:r>
@@ -539,7 +443,7 @@
         <w:pStyle w:val="Compact"/>
         <w:numPr>
           <w:ilvl w:val="0"/>
-          <w:numId w:val="1007"/>
+          <w:numId w:val="1004"/>
         </w:numPr>
       </w:pPr>
       <w:r>
@@ -551,7 +455,7 @@
         <w:pStyle w:val="Compact"/>
         <w:numPr>
           <w:ilvl w:val="0"/>
-          <w:numId w:val="1007"/>
+          <w:numId w:val="1004"/>
         </w:numPr>
       </w:pPr>
       <w:r>
@@ -601,7 +505,7 @@
         <w:pStyle w:val="Compact"/>
         <w:numPr>
           <w:ilvl w:val="0"/>
-          <w:numId w:val="1008"/>
+          <w:numId w:val="1005"/>
         </w:numPr>
       </w:pPr>
       <w:r>
@@ -613,7 +517,7 @@
         <w:pStyle w:val="Compact"/>
         <w:numPr>
           <w:ilvl w:val="0"/>
-          <w:numId w:val="1008"/>
+          <w:numId w:val="1005"/>
         </w:numPr>
       </w:pPr>
       <w:r>
@@ -663,7 +567,7 @@
         <w:pStyle w:val="Compact"/>
         <w:numPr>
           <w:ilvl w:val="0"/>
-          <w:numId w:val="1009"/>
+          <w:numId w:val="1006"/>
         </w:numPr>
       </w:pPr>
       <w:r>
@@ -675,7 +579,7 @@
         <w:pStyle w:val="Compact"/>
         <w:numPr>
           <w:ilvl w:val="0"/>
-          <w:numId w:val="1009"/>
+          <w:numId w:val="1006"/>
         </w:numPr>
       </w:pPr>
       <w:r>
@@ -725,7 +629,7 @@
         <w:pStyle w:val="Compact"/>
         <w:numPr>
           <w:ilvl w:val="0"/>
-          <w:numId w:val="1010"/>
+          <w:numId w:val="1007"/>
         </w:numPr>
       </w:pPr>
       <w:r>
@@ -737,7 +641,7 @@
         <w:pStyle w:val="Compact"/>
         <w:numPr>
           <w:ilvl w:val="0"/>
-          <w:numId w:val="1010"/>
+          <w:numId w:val="1007"/>
         </w:numPr>
       </w:pPr>
       <w:r>
@@ -749,7 +653,7 @@
         <w:pStyle w:val="Compact"/>
         <w:numPr>
           <w:ilvl w:val="0"/>
-          <w:numId w:val="1010"/>
+          <w:numId w:val="1007"/>
         </w:numPr>
       </w:pPr>
       <w:r>
@@ -799,7 +703,7 @@
         <w:pStyle w:val="Compact"/>
         <w:numPr>
           <w:ilvl w:val="0"/>
-          <w:numId w:val="1011"/>
+          <w:numId w:val="1008"/>
         </w:numPr>
       </w:pPr>
       <w:r>
@@ -811,7 +715,7 @@
         <w:pStyle w:val="Compact"/>
         <w:numPr>
           <w:ilvl w:val="0"/>
-          <w:numId w:val="1011"/>
+          <w:numId w:val="1008"/>
         </w:numPr>
       </w:pPr>
       <w:r>
@@ -832,11 +736,15 @@
     <w:bookmarkEnd w:id="40"/>
     <w:p>
       <w:pPr>
-        <w:pStyle w:val="Compact"/>
-        <w:numPr>
-          <w:ilvl w:val="0"/>
-          <w:numId w:val="1012"/>
-        </w:numPr>
+        <w:pStyle w:val="DefinitionTerm"/>
+      </w:pPr>
+      <w:r>
+        <w:t xml:space="preserve">Languages</w:t>
+      </w:r>
+    </w:p>
+    <w:p>
+      <w:pPr>
+        <w:pStyle w:val="Definition"/>
       </w:pPr>
       <w:r>
         <w:t xml:space="preserve">Ruby, Python, OCaml, SQL, JavaScript, TypeScript</w:t>
@@ -844,11 +752,15 @@
     </w:p>
     <w:p>
       <w:pPr>
-        <w:pStyle w:val="Compact"/>
-        <w:numPr>
-          <w:ilvl w:val="0"/>
-          <w:numId w:val="1012"/>
-        </w:numPr>
+        <w:pStyle w:val="DefinitionTerm"/>
+      </w:pPr>
+      <w:r>
+        <w:t xml:space="preserve">Techniques</w:t>
+      </w:r>
+    </w:p>
+    <w:p>
+      <w:pPr>
+        <w:pStyle w:val="Definition"/>
       </w:pPr>
       <w:r>
         <w:t xml:space="preserve">Unit Testing, TDD/BDD, TOGAF, ArchiMate, RESTful API design</w:t>
@@ -856,11 +768,15 @@
     </w:p>
     <w:p>
       <w:pPr>
-        <w:pStyle w:val="Compact"/>
-        <w:numPr>
-          <w:ilvl w:val="0"/>
-          <w:numId w:val="1012"/>
-        </w:numPr>
+        <w:pStyle w:val="DefinitionTerm"/>
+      </w:pPr>
+      <w:r>
+        <w:t xml:space="preserve">Development Tools &amp; Technologies</w:t>
+      </w:r>
+    </w:p>
+    <w:p>
+      <w:pPr>
+        <w:pStyle w:val="Definition"/>
       </w:pPr>
       <w:r>
         <w:t xml:space="preserve">Ruby on Rails, ReactJS, Node, Git, Atlassian suite, PostgreSQL, MySQL, SQL Server, XML, JSON</w:t>
@@ -1132,18 +1048,6 @@
     <w:abstractNumId w:val="991"/>
   </w:num>
   <w:num w:numId="1008">
-    <w:abstractNumId w:val="991"/>
-  </w:num>
-  <w:num w:numId="1009">
-    <w:abstractNumId w:val="991"/>
-  </w:num>
-  <w:num w:numId="1010">
-    <w:abstractNumId w:val="991"/>
-  </w:num>
-  <w:num w:numId="1011">
-    <w:abstractNumId w:val="991"/>
-  </w:num>
-  <w:num w:numId="1012">
     <w:abstractNumId w:val="991"/>
   </w:num>
 </w:numbering>

</xml_diff>

<commit_message>
new version Wed Mar  5 14:54:57 CST 2025
</commit_message>
<xml_diff>
--- a/resume/markmorga-resume.docx
+++ b/resume/markmorga-resume.docx
@@ -189,19 +189,7 @@
         </w:numPr>
       </w:pPr>
       <w:r>
-        <w:t xml:space="preserve">Member of Sophos API Guild</w:t>
-      </w:r>
-    </w:p>
-    <w:p>
-      <w:pPr>
-        <w:pStyle w:val="Compact"/>
-        <w:numPr>
-          <w:ilvl w:val="1"/>
-          <w:numId w:val="1002"/>
-        </w:numPr>
-      </w:pPr>
-      <w:r>
-        <w:t xml:space="preserve">Attend and contribute to bi-weekly meetings to review proposed OpenAPI definitions for public and private APIs for all of Sophos</w:t>
+        <w:t xml:space="preserve">{"Member of Sophos API Guild"=&gt;["Attend and contribute to bi-weekly meetings to review proposed OpenAPI definitions for public and private APIs for all of Sophos"]}</w:t>
       </w:r>
     </w:p>
     <w:bookmarkEnd w:id="24"/>
@@ -247,7 +235,7 @@
         <w:pStyle w:val="Compact"/>
         <w:numPr>
           <w:ilvl w:val="0"/>
-          <w:numId w:val="1003"/>
+          <w:numId w:val="1002"/>
         </w:numPr>
       </w:pPr>
       <w:r>
@@ -259,7 +247,7 @@
         <w:pStyle w:val="Compact"/>
         <w:numPr>
           <w:ilvl w:val="0"/>
-          <w:numId w:val="1003"/>
+          <w:numId w:val="1002"/>
         </w:numPr>
       </w:pPr>
       <w:r>
@@ -271,7 +259,7 @@
         <w:pStyle w:val="Compact"/>
         <w:numPr>
           <w:ilvl w:val="0"/>
-          <w:numId w:val="1003"/>
+          <w:numId w:val="1002"/>
         </w:numPr>
       </w:pPr>
       <w:r>
@@ -283,7 +271,7 @@
         <w:pStyle w:val="Compact"/>
         <w:numPr>
           <w:ilvl w:val="0"/>
-          <w:numId w:val="1003"/>
+          <w:numId w:val="1002"/>
         </w:numPr>
       </w:pPr>
       <w:r>
@@ -295,7 +283,7 @@
         <w:pStyle w:val="Compact"/>
         <w:numPr>
           <w:ilvl w:val="0"/>
-          <w:numId w:val="1003"/>
+          <w:numId w:val="1002"/>
         </w:numPr>
       </w:pPr>
       <w:r>
@@ -307,7 +295,7 @@
         <w:pStyle w:val="Compact"/>
         <w:numPr>
           <w:ilvl w:val="0"/>
-          <w:numId w:val="1003"/>
+          <w:numId w:val="1002"/>
         </w:numPr>
       </w:pPr>
       <w:r>
@@ -319,55 +307,19 @@
         <w:pStyle w:val="Compact"/>
         <w:numPr>
           <w:ilvl w:val="0"/>
-          <w:numId w:val="1003"/>
-        </w:numPr>
-      </w:pPr>
-      <w:r>
-        <w:t xml:space="preserve">Member of Rackspace Principal Architect team</w:t>
-      </w:r>
-    </w:p>
-    <w:p>
-      <w:pPr>
-        <w:pStyle w:val="Compact"/>
-        <w:numPr>
-          <w:ilvl w:val="1"/>
-          <w:numId w:val="1004"/>
-        </w:numPr>
-      </w:pPr>
-      <w:r>
-        <w:t xml:space="preserve">Evaluation of technologies for acquisition and/or implementation</w:t>
-      </w:r>
-    </w:p>
-    <w:p>
-      <w:pPr>
-        <w:pStyle w:val="Compact"/>
-        <w:numPr>
-          <w:ilvl w:val="1"/>
-          <w:numId w:val="1004"/>
-        </w:numPr>
-      </w:pPr>
-      <w:r>
-        <w:t xml:space="preserve">Establishment of standard Engineering Handbook of Standards and Practices</w:t>
-      </w:r>
-    </w:p>
-    <w:p>
-      <w:pPr>
-        <w:pStyle w:val="Compact"/>
-        <w:numPr>
-          <w:ilvl w:val="1"/>
-          <w:numId w:val="1004"/>
-        </w:numPr>
-      </w:pPr>
-      <w:r>
-        <w:t xml:space="preserve">Provide architectural oversight for efforts that span across multiple groups within the organization</w:t>
-      </w:r>
-    </w:p>
-    <w:p>
-      <w:pPr>
-        <w:pStyle w:val="Compact"/>
-        <w:numPr>
-          <w:ilvl w:val="0"/>
-          <w:numId w:val="1003"/>
+          <w:numId w:val="1002"/>
+        </w:numPr>
+      </w:pPr>
+      <w:r>
+        <w:t xml:space="preserve">{"Member of Rackspace Principal Architect team"=&gt;["Evaluation of technologies for acquisition and/or implementation", "Establishment of standard Engineering Handbook of Standards and Practices", "Provide architectural oversight for efforts that span across multiple groups within the organization"]}</w:t>
+      </w:r>
+    </w:p>
+    <w:p>
+      <w:pPr>
+        <w:pStyle w:val="Compact"/>
+        <w:numPr>
+          <w:ilvl w:val="0"/>
+          <w:numId w:val="1002"/>
         </w:numPr>
       </w:pPr>
       <w:r>
@@ -379,59 +331,11 @@
         <w:pStyle w:val="Compact"/>
         <w:numPr>
           <w:ilvl w:val="0"/>
-          <w:numId w:val="1003"/>
-        </w:numPr>
-      </w:pPr>
-      <w:r>
-        <w:t xml:space="preserve">Produced and Presented classes in</w:t>
-      </w:r>
-    </w:p>
-    <w:p>
-      <w:pPr>
-        <w:pStyle w:val="Compact"/>
-        <w:numPr>
-          <w:ilvl w:val="1"/>
-          <w:numId w:val="1005"/>
-        </w:numPr>
-      </w:pPr>
-      <w:r>
-        <w:t xml:space="preserve">Unit Testing classes for C#, Java, Python, and Ruby</w:t>
-      </w:r>
-    </w:p>
-    <w:p>
-      <w:pPr>
-        <w:pStyle w:val="Compact"/>
-        <w:numPr>
-          <w:ilvl w:val="1"/>
-          <w:numId w:val="1005"/>
-        </w:numPr>
-      </w:pPr>
-      <w:r>
-        <w:t xml:space="preserve">Introductory to Advanced Topics in Ruby Programming</w:t>
-      </w:r>
-    </w:p>
-    <w:p>
-      <w:pPr>
-        <w:pStyle w:val="Compact"/>
-        <w:numPr>
-          <w:ilvl w:val="1"/>
-          <w:numId w:val="1005"/>
-        </w:numPr>
-      </w:pPr>
-      <w:r>
-        <w:t xml:space="preserve">Use of the ArchiMate architecture modeling language</w:t>
-      </w:r>
-    </w:p>
-    <w:p>
-      <w:pPr>
-        <w:pStyle w:val="Compact"/>
-        <w:numPr>
-          <w:ilvl w:val="1"/>
-          <w:numId w:val="1005"/>
-        </w:numPr>
-      </w:pPr>
-      <w:r>
-        <w:t xml:space="preserve">Agile Development Methodology and Pair Programming</w:t>
+          <w:numId w:val="1002"/>
+        </w:numPr>
+      </w:pPr>
+      <w:r>
+        <w:t xml:space="preserve">{"Produced and Presented classes in"=&gt;["Unit Testing classes for C#, Java, Python, and Ruby", "Introductory to Advanced Topics in Ruby Programming", "Use of the ArchiMate architecture modeling language", "Agile Development Methodology and Pair Programming"]}</w:t>
       </w:r>
     </w:p>
     <w:bookmarkEnd w:id="26"/>
@@ -477,7 +381,7 @@
         <w:pStyle w:val="Compact"/>
         <w:numPr>
           <w:ilvl w:val="0"/>
-          <w:numId w:val="1006"/>
+          <w:numId w:val="1003"/>
         </w:numPr>
       </w:pPr>
       <w:r>
@@ -489,7 +393,7 @@
         <w:pStyle w:val="Compact"/>
         <w:numPr>
           <w:ilvl w:val="0"/>
-          <w:numId w:val="1006"/>
+          <w:numId w:val="1003"/>
         </w:numPr>
       </w:pPr>
       <w:r>
@@ -539,7 +443,7 @@
         <w:pStyle w:val="Compact"/>
         <w:numPr>
           <w:ilvl w:val="0"/>
-          <w:numId w:val="1007"/>
+          <w:numId w:val="1004"/>
         </w:numPr>
       </w:pPr>
       <w:r>
@@ -551,7 +455,7 @@
         <w:pStyle w:val="Compact"/>
         <w:numPr>
           <w:ilvl w:val="0"/>
-          <w:numId w:val="1007"/>
+          <w:numId w:val="1004"/>
         </w:numPr>
       </w:pPr>
       <w:r>
@@ -601,7 +505,7 @@
         <w:pStyle w:val="Compact"/>
         <w:numPr>
           <w:ilvl w:val="0"/>
-          <w:numId w:val="1008"/>
+          <w:numId w:val="1005"/>
         </w:numPr>
       </w:pPr>
       <w:r>
@@ -613,7 +517,7 @@
         <w:pStyle w:val="Compact"/>
         <w:numPr>
           <w:ilvl w:val="0"/>
-          <w:numId w:val="1008"/>
+          <w:numId w:val="1005"/>
         </w:numPr>
       </w:pPr>
       <w:r>
@@ -663,7 +567,7 @@
         <w:pStyle w:val="Compact"/>
         <w:numPr>
           <w:ilvl w:val="0"/>
-          <w:numId w:val="1009"/>
+          <w:numId w:val="1006"/>
         </w:numPr>
       </w:pPr>
       <w:r>
@@ -675,7 +579,7 @@
         <w:pStyle w:val="Compact"/>
         <w:numPr>
           <w:ilvl w:val="0"/>
-          <w:numId w:val="1009"/>
+          <w:numId w:val="1006"/>
         </w:numPr>
       </w:pPr>
       <w:r>
@@ -725,7 +629,7 @@
         <w:pStyle w:val="Compact"/>
         <w:numPr>
           <w:ilvl w:val="0"/>
-          <w:numId w:val="1010"/>
+          <w:numId w:val="1007"/>
         </w:numPr>
       </w:pPr>
       <w:r>
@@ -737,7 +641,7 @@
         <w:pStyle w:val="Compact"/>
         <w:numPr>
           <w:ilvl w:val="0"/>
-          <w:numId w:val="1010"/>
+          <w:numId w:val="1007"/>
         </w:numPr>
       </w:pPr>
       <w:r>
@@ -749,7 +653,7 @@
         <w:pStyle w:val="Compact"/>
         <w:numPr>
           <w:ilvl w:val="0"/>
-          <w:numId w:val="1010"/>
+          <w:numId w:val="1007"/>
         </w:numPr>
       </w:pPr>
       <w:r>
@@ -799,7 +703,7 @@
         <w:pStyle w:val="Compact"/>
         <w:numPr>
           <w:ilvl w:val="0"/>
-          <w:numId w:val="1011"/>
+          <w:numId w:val="1008"/>
         </w:numPr>
       </w:pPr>
       <w:r>
@@ -811,7 +715,7 @@
         <w:pStyle w:val="Compact"/>
         <w:numPr>
           <w:ilvl w:val="0"/>
-          <w:numId w:val="1011"/>
+          <w:numId w:val="1008"/>
         </w:numPr>
       </w:pPr>
       <w:r>
@@ -832,11 +736,15 @@
     <w:bookmarkEnd w:id="40"/>
     <w:p>
       <w:pPr>
-        <w:pStyle w:val="Compact"/>
-        <w:numPr>
-          <w:ilvl w:val="0"/>
-          <w:numId w:val="1012"/>
-        </w:numPr>
+        <w:pStyle w:val="DefinitionTerm"/>
+      </w:pPr>
+      <w:r>
+        <w:t xml:space="preserve">Languages</w:t>
+      </w:r>
+    </w:p>
+    <w:p>
+      <w:pPr>
+        <w:pStyle w:val="Definition"/>
       </w:pPr>
       <w:r>
         <w:t xml:space="preserve">Ruby, Python, OCaml, SQL, JavaScript, TypeScript</w:t>
@@ -844,11 +752,15 @@
     </w:p>
     <w:p>
       <w:pPr>
-        <w:pStyle w:val="Compact"/>
-        <w:numPr>
-          <w:ilvl w:val="0"/>
-          <w:numId w:val="1012"/>
-        </w:numPr>
+        <w:pStyle w:val="DefinitionTerm"/>
+      </w:pPr>
+      <w:r>
+        <w:t xml:space="preserve">Techniques</w:t>
+      </w:r>
+    </w:p>
+    <w:p>
+      <w:pPr>
+        <w:pStyle w:val="Definition"/>
       </w:pPr>
       <w:r>
         <w:t xml:space="preserve">Unit Testing, TDD/BDD, TOGAF, ArchiMate, RESTful API design</w:t>
@@ -856,11 +768,15 @@
     </w:p>
     <w:p>
       <w:pPr>
-        <w:pStyle w:val="Compact"/>
-        <w:numPr>
-          <w:ilvl w:val="0"/>
-          <w:numId w:val="1012"/>
-        </w:numPr>
+        <w:pStyle w:val="DefinitionTerm"/>
+      </w:pPr>
+      <w:r>
+        <w:t xml:space="preserve">Development Tools &amp; Technologies</w:t>
+      </w:r>
+    </w:p>
+    <w:p>
+      <w:pPr>
+        <w:pStyle w:val="Definition"/>
       </w:pPr>
       <w:r>
         <w:t xml:space="preserve">Ruby on Rails, ReactJS, Node, Git, Atlassian suite, PostgreSQL, MySQL, SQL Server, XML, JSON</w:t>
@@ -1132,18 +1048,6 @@
     <w:abstractNumId w:val="991"/>
   </w:num>
   <w:num w:numId="1008">
-    <w:abstractNumId w:val="991"/>
-  </w:num>
-  <w:num w:numId="1009">
-    <w:abstractNumId w:val="991"/>
-  </w:num>
-  <w:num w:numId="1010">
-    <w:abstractNumId w:val="991"/>
-  </w:num>
-  <w:num w:numId="1011">
-    <w:abstractNumId w:val="991"/>
-  </w:num>
-  <w:num w:numId="1012">
     <w:abstractNumId w:val="991"/>
   </w:num>
 </w:numbering>

</xml_diff>

<commit_message>
new version Mon Mar 10 14:41:29 CDT 2025
</commit_message>
<xml_diff>
--- a/resume/markmorga-resume.docx
+++ b/resume/markmorga-resume.docx
@@ -81,7 +81,7 @@
         <w:t xml:space="preserve">Principal Software Engineer</w:t>
       </w:r>
     </w:p>
-    <w:bookmarkStart w:id="24" w:name="X5476e3ae6b3139fc313d20eea376d01c1a1b053"/>
+    <w:bookmarkStart w:id="24" w:name="X98154fa7ce9cfbac7a9f57374885ee545be96f2"/>
     <w:p>
       <w:pPr>
         <w:pStyle w:val="Heading4"/>
@@ -105,7 +105,7 @@
         <w:t xml:space="preserve"> </w:t>
       </w:r>
       <w:r>
-        <w:t xml:space="preserve">2019 - 2025</w:t>
+        <w:t xml:space="preserve">2019 – 2025</w:t>
       </w:r>
     </w:p>
     <w:p>
@@ -189,7 +189,19 @@
         </w:numPr>
       </w:pPr>
       <w:r>
-        <w:t xml:space="preserve">{"Member of Sophos API Guild"=&gt;["Attend and contribute to bi-weekly meetings to review proposed OpenAPI definitions for public and private APIs for all of Sophos"]}</w:t>
+        <w:t xml:space="preserve">Member of Sophos API Guild</w:t>
+      </w:r>
+    </w:p>
+    <w:p>
+      <w:pPr>
+        <w:pStyle w:val="Compact"/>
+        <w:numPr>
+          <w:ilvl w:val="1"/>
+          <w:numId w:val="1002"/>
+        </w:numPr>
+      </w:pPr>
+      <w:r>
+        <w:t xml:space="preserve">Attend and contribute to bi-weekly meetings to review proposed OpenAPI definitions for public and private APIs for all of Sophos</w:t>
       </w:r>
     </w:p>
     <w:bookmarkEnd w:id="24"/>
@@ -227,15 +239,15 @@
         <w:t xml:space="preserve"> </w:t>
       </w:r>
       <w:r>
-        <w:t xml:space="preserve">2004 — 2019</w:t>
-      </w:r>
-    </w:p>
-    <w:p>
-      <w:pPr>
-        <w:pStyle w:val="Compact"/>
-        <w:numPr>
-          <w:ilvl w:val="0"/>
-          <w:numId w:val="1002"/>
+        <w:t xml:space="preserve">2004 – 2019</w:t>
+      </w:r>
+    </w:p>
+    <w:p>
+      <w:pPr>
+        <w:pStyle w:val="Compact"/>
+        <w:numPr>
+          <w:ilvl w:val="0"/>
+          <w:numId w:val="1003"/>
         </w:numPr>
       </w:pPr>
       <w:r>
@@ -247,7 +259,7 @@
         <w:pStyle w:val="Compact"/>
         <w:numPr>
           <w:ilvl w:val="0"/>
-          <w:numId w:val="1002"/>
+          <w:numId w:val="1003"/>
         </w:numPr>
       </w:pPr>
       <w:r>
@@ -259,7 +271,7 @@
         <w:pStyle w:val="Compact"/>
         <w:numPr>
           <w:ilvl w:val="0"/>
-          <w:numId w:val="1002"/>
+          <w:numId w:val="1003"/>
         </w:numPr>
       </w:pPr>
       <w:r>
@@ -271,7 +283,7 @@
         <w:pStyle w:val="Compact"/>
         <w:numPr>
           <w:ilvl w:val="0"/>
-          <w:numId w:val="1002"/>
+          <w:numId w:val="1003"/>
         </w:numPr>
       </w:pPr>
       <w:r>
@@ -283,7 +295,7 @@
         <w:pStyle w:val="Compact"/>
         <w:numPr>
           <w:ilvl w:val="0"/>
-          <w:numId w:val="1002"/>
+          <w:numId w:val="1003"/>
         </w:numPr>
       </w:pPr>
       <w:r>
@@ -295,7 +307,7 @@
         <w:pStyle w:val="Compact"/>
         <w:numPr>
           <w:ilvl w:val="0"/>
-          <w:numId w:val="1002"/>
+          <w:numId w:val="1003"/>
         </w:numPr>
       </w:pPr>
       <w:r>
@@ -307,19 +319,55 @@
         <w:pStyle w:val="Compact"/>
         <w:numPr>
           <w:ilvl w:val="0"/>
-          <w:numId w:val="1002"/>
-        </w:numPr>
-      </w:pPr>
-      <w:r>
-        <w:t xml:space="preserve">{"Member of Rackspace Principal Architect team"=&gt;["Evaluation of technologies for acquisition and/or implementation", "Establishment of standard Engineering Handbook of Standards and Practices", "Provide architectural oversight for efforts that span across multiple groups within the organization"]}</w:t>
-      </w:r>
-    </w:p>
-    <w:p>
-      <w:pPr>
-        <w:pStyle w:val="Compact"/>
-        <w:numPr>
-          <w:ilvl w:val="0"/>
-          <w:numId w:val="1002"/>
+          <w:numId w:val="1003"/>
+        </w:numPr>
+      </w:pPr>
+      <w:r>
+        <w:t xml:space="preserve">Member of Rackspace Principal Architect team</w:t>
+      </w:r>
+    </w:p>
+    <w:p>
+      <w:pPr>
+        <w:pStyle w:val="Compact"/>
+        <w:numPr>
+          <w:ilvl w:val="1"/>
+          <w:numId w:val="1004"/>
+        </w:numPr>
+      </w:pPr>
+      <w:r>
+        <w:t xml:space="preserve">Evaluation of technologies for acquisition and/or implementation</w:t>
+      </w:r>
+    </w:p>
+    <w:p>
+      <w:pPr>
+        <w:pStyle w:val="Compact"/>
+        <w:numPr>
+          <w:ilvl w:val="1"/>
+          <w:numId w:val="1004"/>
+        </w:numPr>
+      </w:pPr>
+      <w:r>
+        <w:t xml:space="preserve">Establishment of standard Engineering Handbook of Standards and Practices</w:t>
+      </w:r>
+    </w:p>
+    <w:p>
+      <w:pPr>
+        <w:pStyle w:val="Compact"/>
+        <w:numPr>
+          <w:ilvl w:val="1"/>
+          <w:numId w:val="1004"/>
+        </w:numPr>
+      </w:pPr>
+      <w:r>
+        <w:t xml:space="preserve">Provide architectural oversight for efforts that span across multiple groups within the organization</w:t>
+      </w:r>
+    </w:p>
+    <w:p>
+      <w:pPr>
+        <w:pStyle w:val="Compact"/>
+        <w:numPr>
+          <w:ilvl w:val="0"/>
+          <w:numId w:val="1003"/>
         </w:numPr>
       </w:pPr>
       <w:r>
@@ -331,11 +379,59 @@
         <w:pStyle w:val="Compact"/>
         <w:numPr>
           <w:ilvl w:val="0"/>
-          <w:numId w:val="1002"/>
-        </w:numPr>
-      </w:pPr>
-      <w:r>
-        <w:t xml:space="preserve">{"Produced and Presented classes in"=&gt;["Unit Testing classes for C#, Java, Python, and Ruby", "Introductory to Advanced Topics in Ruby Programming", "Use of the ArchiMate architecture modeling language", "Agile Development Methodology and Pair Programming"]}</w:t>
+          <w:numId w:val="1003"/>
+        </w:numPr>
+      </w:pPr>
+      <w:r>
+        <w:t xml:space="preserve">Produced and Presented classes in</w:t>
+      </w:r>
+    </w:p>
+    <w:p>
+      <w:pPr>
+        <w:pStyle w:val="Compact"/>
+        <w:numPr>
+          <w:ilvl w:val="1"/>
+          <w:numId w:val="1005"/>
+        </w:numPr>
+      </w:pPr>
+      <w:r>
+        <w:t xml:space="preserve">Unit Testing classes for C#, Java, Python, and Ruby</w:t>
+      </w:r>
+    </w:p>
+    <w:p>
+      <w:pPr>
+        <w:pStyle w:val="Compact"/>
+        <w:numPr>
+          <w:ilvl w:val="1"/>
+          <w:numId w:val="1005"/>
+        </w:numPr>
+      </w:pPr>
+      <w:r>
+        <w:t xml:space="preserve">Introductory to Advanced Topics in Ruby Programming</w:t>
+      </w:r>
+    </w:p>
+    <w:p>
+      <w:pPr>
+        <w:pStyle w:val="Compact"/>
+        <w:numPr>
+          <w:ilvl w:val="1"/>
+          <w:numId w:val="1005"/>
+        </w:numPr>
+      </w:pPr>
+      <w:r>
+        <w:t xml:space="preserve">Use of the ArchiMate architecture modeling language</w:t>
+      </w:r>
+    </w:p>
+    <w:p>
+      <w:pPr>
+        <w:pStyle w:val="Compact"/>
+        <w:numPr>
+          <w:ilvl w:val="1"/>
+          <w:numId w:val="1005"/>
+        </w:numPr>
+      </w:pPr>
+      <w:r>
+        <w:t xml:space="preserve">Agile Development Methodology and Pair Programming</w:t>
       </w:r>
     </w:p>
     <w:bookmarkEnd w:id="26"/>
@@ -373,15 +469,15 @@
         <w:t xml:space="preserve"> </w:t>
       </w:r>
       <w:r>
-        <w:t xml:space="preserve">2002 — 2004</w:t>
-      </w:r>
-    </w:p>
-    <w:p>
-      <w:pPr>
-        <w:pStyle w:val="Compact"/>
-        <w:numPr>
-          <w:ilvl w:val="0"/>
-          <w:numId w:val="1003"/>
+        <w:t xml:space="preserve">2002 – 2004</w:t>
+      </w:r>
+    </w:p>
+    <w:p>
+      <w:pPr>
+        <w:pStyle w:val="Compact"/>
+        <w:numPr>
+          <w:ilvl w:val="0"/>
+          <w:numId w:val="1006"/>
         </w:numPr>
       </w:pPr>
       <w:r>
@@ -393,7 +489,7 @@
         <w:pStyle w:val="Compact"/>
         <w:numPr>
           <w:ilvl w:val="0"/>
-          <w:numId w:val="1003"/>
+          <w:numId w:val="1006"/>
         </w:numPr>
       </w:pPr>
       <w:r>
@@ -435,15 +531,15 @@
         <w:t xml:space="preserve"> </w:t>
       </w:r>
       <w:r>
-        <w:t xml:space="preserve">2002 — 2002</w:t>
-      </w:r>
-    </w:p>
-    <w:p>
-      <w:pPr>
-        <w:pStyle w:val="Compact"/>
-        <w:numPr>
-          <w:ilvl w:val="0"/>
-          <w:numId w:val="1004"/>
+        <w:t xml:space="preserve">2002 – 2002</w:t>
+      </w:r>
+    </w:p>
+    <w:p>
+      <w:pPr>
+        <w:pStyle w:val="Compact"/>
+        <w:numPr>
+          <w:ilvl w:val="0"/>
+          <w:numId w:val="1007"/>
         </w:numPr>
       </w:pPr>
       <w:r>
@@ -455,7 +551,7 @@
         <w:pStyle w:val="Compact"/>
         <w:numPr>
           <w:ilvl w:val="0"/>
-          <w:numId w:val="1004"/>
+          <w:numId w:val="1007"/>
         </w:numPr>
       </w:pPr>
       <w:r>
@@ -497,15 +593,15 @@
         <w:t xml:space="preserve"> </w:t>
       </w:r>
       <w:r>
-        <w:t xml:space="preserve">2000 — 2002</w:t>
-      </w:r>
-    </w:p>
-    <w:p>
-      <w:pPr>
-        <w:pStyle w:val="Compact"/>
-        <w:numPr>
-          <w:ilvl w:val="0"/>
-          <w:numId w:val="1005"/>
+        <w:t xml:space="preserve">2000 – 2002</w:t>
+      </w:r>
+    </w:p>
+    <w:p>
+      <w:pPr>
+        <w:pStyle w:val="Compact"/>
+        <w:numPr>
+          <w:ilvl w:val="0"/>
+          <w:numId w:val="1008"/>
         </w:numPr>
       </w:pPr>
       <w:r>
@@ -517,7 +613,7 @@
         <w:pStyle w:val="Compact"/>
         <w:numPr>
           <w:ilvl w:val="0"/>
-          <w:numId w:val="1005"/>
+          <w:numId w:val="1008"/>
         </w:numPr>
       </w:pPr>
       <w:r>
@@ -559,15 +655,15 @@
         <w:t xml:space="preserve"> </w:t>
       </w:r>
       <w:r>
-        <w:t xml:space="preserve">1997 — 2000</w:t>
-      </w:r>
-    </w:p>
-    <w:p>
-      <w:pPr>
-        <w:pStyle w:val="Compact"/>
-        <w:numPr>
-          <w:ilvl w:val="0"/>
-          <w:numId w:val="1006"/>
+        <w:t xml:space="preserve">1997 – 2000</w:t>
+      </w:r>
+    </w:p>
+    <w:p>
+      <w:pPr>
+        <w:pStyle w:val="Compact"/>
+        <w:numPr>
+          <w:ilvl w:val="0"/>
+          <w:numId w:val="1009"/>
         </w:numPr>
       </w:pPr>
       <w:r>
@@ -579,7 +675,7 @@
         <w:pStyle w:val="Compact"/>
         <w:numPr>
           <w:ilvl w:val="0"/>
-          <w:numId w:val="1006"/>
+          <w:numId w:val="1009"/>
         </w:numPr>
       </w:pPr>
       <w:r>
@@ -621,15 +717,15 @@
         <w:t xml:space="preserve"> </w:t>
       </w:r>
       <w:r>
-        <w:t xml:space="preserve">1994 — 1997</w:t>
-      </w:r>
-    </w:p>
-    <w:p>
-      <w:pPr>
-        <w:pStyle w:val="Compact"/>
-        <w:numPr>
-          <w:ilvl w:val="0"/>
-          <w:numId w:val="1007"/>
+        <w:t xml:space="preserve">1994 – 1997</w:t>
+      </w:r>
+    </w:p>
+    <w:p>
+      <w:pPr>
+        <w:pStyle w:val="Compact"/>
+        <w:numPr>
+          <w:ilvl w:val="0"/>
+          <w:numId w:val="1010"/>
         </w:numPr>
       </w:pPr>
       <w:r>
@@ -641,7 +737,7 @@
         <w:pStyle w:val="Compact"/>
         <w:numPr>
           <w:ilvl w:val="0"/>
-          <w:numId w:val="1007"/>
+          <w:numId w:val="1010"/>
         </w:numPr>
       </w:pPr>
       <w:r>
@@ -653,7 +749,7 @@
         <w:pStyle w:val="Compact"/>
         <w:numPr>
           <w:ilvl w:val="0"/>
-          <w:numId w:val="1007"/>
+          <w:numId w:val="1010"/>
         </w:numPr>
       </w:pPr>
       <w:r>
@@ -695,15 +791,15 @@
         <w:t xml:space="preserve"> </w:t>
       </w:r>
       <w:r>
-        <w:t xml:space="preserve">1992 — 1994</w:t>
-      </w:r>
-    </w:p>
-    <w:p>
-      <w:pPr>
-        <w:pStyle w:val="Compact"/>
-        <w:numPr>
-          <w:ilvl w:val="0"/>
-          <w:numId w:val="1008"/>
+        <w:t xml:space="preserve">1992 – 1994</w:t>
+      </w:r>
+    </w:p>
+    <w:p>
+      <w:pPr>
+        <w:pStyle w:val="Compact"/>
+        <w:numPr>
+          <w:ilvl w:val="0"/>
+          <w:numId w:val="1011"/>
         </w:numPr>
       </w:pPr>
       <w:r>
@@ -715,7 +811,7 @@
         <w:pStyle w:val="Compact"/>
         <w:numPr>
           <w:ilvl w:val="0"/>
-          <w:numId w:val="1008"/>
+          <w:numId w:val="1011"/>
         </w:numPr>
       </w:pPr>
       <w:r>
@@ -1048,6 +1144,15 @@
     <w:abstractNumId w:val="991"/>
   </w:num>
   <w:num w:numId="1008">
+    <w:abstractNumId w:val="991"/>
+  </w:num>
+  <w:num w:numId="1009">
+    <w:abstractNumId w:val="991"/>
+  </w:num>
+  <w:num w:numId="1010">
+    <w:abstractNumId w:val="991"/>
+  </w:num>
+  <w:num w:numId="1011">
     <w:abstractNumId w:val="991"/>
   </w:num>
 </w:numbering>

</xml_diff>

<commit_message>
new version Thu Mar 13 15:19:18 CDT 2025
</commit_message>
<xml_diff>
--- a/resume/markmorga-resume.docx
+++ b/resume/markmorga-resume.docx
@@ -251,7 +251,7 @@
         </w:numPr>
       </w:pPr>
       <w:r>
-        <w:t xml:space="preserve">Architect of system to integrate and automate Sales to Provisioning of customer systems and services - eliminating manual entry in multiple systems, a major source of error, saving tens of thousands of dollars annually</w:t>
+        <w:t xml:space="preserve">Architected system to integrate and automate Sales to Provisioning of customer systems and services - eliminating manual entry in multiple systems, a major source of error, saving tens of thousands of dollars annually</w:t>
       </w:r>
     </w:p>
     <w:p>
@@ -263,7 +263,7 @@
         </w:numPr>
       </w:pPr>
       <w:r>
-        <w:t xml:space="preserve">Architect modernization and expanded functionality of Run Book (monitoring, provisioning, patching) Automation system permitting horizontal scaling of the automation stack and expanding the scope of possible automations</w:t>
+        <w:t xml:space="preserve">Architected modernization and expanded functionality of Run Book (monitoring, provisioning, patching) Automation system permitting horizontal scaling of the automation stack and expanding the scope of possible automations</w:t>
       </w:r>
     </w:p>
     <w:p>

</xml_diff>